<commit_message>
Enunciado actualizado (había olvidado editarlo)
</commit_message>
<xml_diff>
--- a/IAV Proyecto - Enunciado Cynthia.docx
+++ b/IAV Proyecto - Enunciado Cynthia.docx
@@ -442,10 +442,7 @@
         <w:t>IAVFinal-Apellidos.txt</w:t>
       </w:r>
       <w:r>
-        <w:t xml:space="preserve"> sobre el proyecto final. Dentro de él incluye los datos y contribuciones de los alumnos implicados, una breve explicación del proyecto, los problemas existente</w:t>
-      </w:r>
-      <w:r>
-        <w:t xml:space="preserve">s y el enlace al repositorio donde están: el fichero </w:t>
+        <w:t xml:space="preserve"> sobre el proyecto final. Dentro de él incluye los datos y contribuciones de los alumnos implicados, una breve explicación del proyecto, los problemas existentes y el enlace al repositorio donde están: el fichero </w:t>
       </w:r>
       <w:r>
         <w:rPr>
@@ -494,13 +491,7 @@
         <w:rPr>
           <w:i/>
         </w:rPr>
-        <w:t xml:space="preserve"> IAVFinal-Apellidos.</w:t>
-      </w:r>
-      <w:r>
-        <w:rPr>
-          <w:i/>
-        </w:rPr>
-        <w:t>exe</w:t>
+        <w:t xml:space="preserve"> IAVFinal-Apellidos.exe</w:t>
       </w:r>
       <w:r>
         <w:t xml:space="preserve"> (con sus carpetas y ficheros acompañantes) y el video comentado con las pruebas </w:t>
@@ -823,10 +814,7 @@
         <w:t>Cynthia</w:t>
       </w:r>
       <w:r>
-        <w:t xml:space="preserve">, además del nombre del juego, es el nombre de cierto personaje que aparece en el mismo: tu difunta exmujer. Era </w:t>
-      </w:r>
-      <w:r>
-        <w:t>tu amor platónico de la juventud y la persona con la que esperabas pasar el resto de tu vida, pero la obsesión que desarrollas por ella provoca que, horrorizada</w:t>
+        <w:t>, además del nombre del juego, es el nombre de cierto personaje que aparece en el mismo: tu difunta exmujer. Era tu amor platónico de la juventud y la persona con la que esperabas pasar el resto de tu vida, pero la obsesión que desarrollas por ella provoca que, horrorizada</w:t>
       </w:r>
       <w:r>
         <w:t xml:space="preserve"> por el comportamiento de acoso obsesivo que has desarrollado</w:t>
@@ -838,43 +826,7 @@
         <w:t xml:space="preserve"> y una orden de alejamiento</w:t>
       </w:r>
       <w:r>
-        <w:t xml:space="preserve">. Poco después sabes de la noticia de su </w:t>
-      </w:r>
-      <w:r>
-        <w:t>embarazo, de tu hijo,</w:t>
-      </w:r>
-      <w:r>
-        <w:t xml:space="preserve"> pero unas malformaciones del feto dificultan</w:t>
-      </w:r>
-      <w:r>
-        <w:t xml:space="preserve"> el proceso</w:t>
-      </w:r>
-      <w:r>
-        <w:t>. El parto es difícil</w:t>
-      </w:r>
-      <w:r>
-        <w:t>, y aunque</w:t>
-      </w:r>
-      <w:r>
-        <w:t xml:space="preserve"> el niño sale vivo</w:t>
-      </w:r>
-      <w:r>
-        <w:t>,</w:t>
-      </w:r>
-      <w:r>
-        <w:t xml:space="preserve"> Cynthia muere. T</w:t>
-      </w:r>
-      <w:r>
-        <w:t>ú</w:t>
-      </w:r>
-      <w:r>
-        <w:t xml:space="preserve"> te quedas </w:t>
-      </w:r>
-      <w:r>
-        <w:t>encargado de su custodia</w:t>
-      </w:r>
-      <w:r>
-        <w:t>.</w:t>
+        <w:t>. Poco después sabes de la noticia de su embarazo, de tu hijo, pero unas malformaciones del feto dificultan el proceso. El parto es difícil, y aunque el niño sale vivo, Cynthia muere. Tú te quedas encargado de su custodia.</w:t>
       </w:r>
     </w:p>
     <w:p>
@@ -888,87 +840,78 @@
         </w:pBdr>
       </w:pPr>
       <w:r>
-        <w:t>A</w:t>
-      </w:r>
-      <w:r>
-        <w:t xml:space="preserve">fligido por la pérdida de </w:t>
+        <w:t>Afligido por la pérdida de tu exmujer</w:t>
+      </w:r>
+      <w:r>
+        <w:t>,</w:t>
+      </w:r>
+      <w:r>
+        <w:t xml:space="preserve"> a la </w:t>
+      </w:r>
+      <w:r>
+        <w:t xml:space="preserve">que </w:t>
+      </w:r>
+      <w:r>
+        <w:t>sigue</w:t>
+      </w:r>
+      <w:r>
+        <w:t>s</w:t>
+      </w:r>
+      <w:r>
+        <w:t xml:space="preserve"> idolatrando</w:t>
+      </w:r>
+      <w:r>
+        <w:t>,</w:t>
+      </w:r>
+      <w:r>
+        <w:t xml:space="preserve"> empieza</w:t>
+      </w:r>
+      <w:r>
+        <w:t>s</w:t>
+      </w:r>
+      <w:r>
+        <w:t xml:space="preserve"> a perder poco a poco la cabeza</w:t>
+      </w:r>
+      <w:r>
+        <w:t>.</w:t>
+      </w:r>
+      <w:r>
+        <w:t xml:space="preserve"> </w:t>
+      </w:r>
+      <w:r>
+        <w:t>S</w:t>
+      </w:r>
+      <w:r>
+        <w:t xml:space="preserve">in ser capaz de asumir </w:t>
+      </w:r>
+      <w:r>
+        <w:t>su muerte, empiezas a culpar al niño recién nacido, a decirte a ti mismo que él mató a Cynthia</w:t>
+      </w:r>
+      <w:r>
+        <w:t xml:space="preserve">. Con el paso de los </w:t>
+      </w:r>
+      <w:r>
+        <w:t>días este pensamiento se intensifica;</w:t>
+      </w:r>
+      <w:r>
+        <w:t xml:space="preserve"> </w:t>
+      </w:r>
+      <w:r>
+        <w:t>no puedes ver en el niño sino a</w:t>
+      </w:r>
+      <w:r>
+        <w:t xml:space="preserve"> un monstruo</w:t>
+      </w:r>
+      <w:r>
+        <w:t>,</w:t>
+      </w:r>
+      <w:r>
+        <w:t xml:space="preserve"> una aberración que ha arruinado </w:t>
       </w:r>
       <w:r>
         <w:t>t</w:t>
       </w:r>
       <w:r>
-        <w:t>u exmujer</w:t>
-      </w:r>
-      <w:r>
-        <w:t>,</w:t>
-      </w:r>
-      <w:r>
-        <w:t xml:space="preserve"> a la </w:t>
-      </w:r>
-      <w:r>
-        <w:t xml:space="preserve">que </w:t>
-      </w:r>
-      <w:r>
-        <w:t>sigue</w:t>
-      </w:r>
-      <w:r>
-        <w:t>s</w:t>
-      </w:r>
-      <w:r>
-        <w:t xml:space="preserve"> idolatrando</w:t>
-      </w:r>
-      <w:r>
-        <w:t>,</w:t>
-      </w:r>
-      <w:r>
-        <w:t xml:space="preserve"> empieza</w:t>
-      </w:r>
-      <w:r>
-        <w:t>s</w:t>
-      </w:r>
-      <w:r>
-        <w:t xml:space="preserve"> a perder poco a poco la cabeza</w:t>
-      </w:r>
-      <w:r>
-        <w:t>.</w:t>
-      </w:r>
-      <w:r>
-        <w:t xml:space="preserve"> </w:t>
-      </w:r>
-      <w:r>
-        <w:t>S</w:t>
-      </w:r>
-      <w:r>
-        <w:t xml:space="preserve">in ser capaz de asumir </w:t>
-      </w:r>
-      <w:r>
-        <w:t>su muerte, empiezas a culpar al niño recién nacido, a decirte a ti mismo que él mató a Cynthia</w:t>
-      </w:r>
-      <w:r>
-        <w:t xml:space="preserve">. Con el paso de los </w:t>
-      </w:r>
-      <w:r>
-        <w:t>días este pensamiento se intensifica;</w:t>
-      </w:r>
-      <w:r>
-        <w:t xml:space="preserve"> </w:t>
-      </w:r>
-      <w:r>
-        <w:t>no puedes ver en el niño sino a</w:t>
-      </w:r>
-      <w:r>
-        <w:t xml:space="preserve"> un monstruo</w:t>
-      </w:r>
-      <w:r>
-        <w:t>,</w:t>
-      </w:r>
-      <w:r>
-        <w:t xml:space="preserve"> una aberración que ha arruinado </w:t>
-      </w:r>
-      <w:r>
-        <w:t>t</w:t>
-      </w:r>
-      <w:r>
         <w:t xml:space="preserve">u vida. </w:t>
       </w:r>
       <w:r>
@@ -981,16 +924,7 @@
         <w:t>día acabas asesinando al bebé.</w:t>
       </w:r>
       <w:r>
-        <w:t xml:space="preserve"> </w:t>
-      </w:r>
-      <w:r>
-        <w:t>[</w:t>
-      </w:r>
-      <w:r>
-        <w:t>FINAL DE LOS</w:t>
-      </w:r>
-      <w:r>
-        <w:t xml:space="preserve"> </w:t>
+        <w:t xml:space="preserve"> [FINAL DE LOS </w:t>
       </w:r>
       <w:proofErr w:type="gramStart"/>
       <w:r>
@@ -1056,10 +990,7 @@
         <w:jc w:val="both"/>
       </w:pPr>
       <w:r>
-        <w:t>P</w:t>
-      </w:r>
-      <w:r>
-        <w:t>lanteamiento del proyecto</w:t>
+        <w:t>Planteamiento del proyecto</w:t>
       </w:r>
     </w:p>
     <w:p>
@@ -1273,16 +1204,7 @@
         </w:pBdr>
       </w:pPr>
       <w:r>
-        <w:t>L</w:t>
-      </w:r>
-      <w:r>
-        <w:t>as mecánicas que seguro que estarán en el proyecto</w:t>
-      </w:r>
-      <w:r>
-        <w:t xml:space="preserve"> son las siguientes</w:t>
-      </w:r>
-      <w:r>
-        <w:t>:</w:t>
+        <w:t>Las mecánicas que seguro que estarán en el proyecto son las siguientes:</w:t>
       </w:r>
     </w:p>
     <w:p>
@@ -1339,7 +1261,13 @@
         </w:pBdr>
       </w:pPr>
       <w:r>
-        <w:t>El bebé tardará unos instantes en romper a llorar, permitiéndote escapar del rapto hacia un lugar más a salvo antes de que la madre lo escuche y empiece a perseguirte como loca.</w:t>
+        <w:rPr>
+          <w:strike/>
+        </w:rPr>
+        <w:t>El bebé tardará unos instantes en romper a llorar, permitiéndote escapar del rapto hacia un lugar más a salvo antes de que la madre lo escuche y empiece a perseguirte como loca</w:t>
+      </w:r>
+      <w:r>
+        <w:t>.</w:t>
       </w:r>
     </w:p>
     <w:p>
@@ -1358,7 +1286,16 @@
         </w:pBdr>
       </w:pPr>
       <w:r>
-        <w:t>El bebé llorará cuando no esté con su madre, si es que Cynthia no se ha ocupado de dejarlo dormido. Se barajará la posibilidad de que puedas calmarlo para que deje de llorar, aunque puede que no sea una mecánica interesante y la reacción de Cynthia al escuchar al bebé calmado no está definida aún.</w:t>
+        <w:t>El bebé llorará cuando no esté con su madre, si es que Cynthia no se ha ocupado de dejarlo dormido. Se barajará la posibilidad de que puedas calmarlo para que deje de llorar</w:t>
+      </w:r>
+      <w:r>
+        <w:rPr>
+          <w:strike/>
+        </w:rPr>
+        <w:t>, aunque puede que no sea una mecánica interesante y la reacción de Cynthia al escuchar al bebé calmado no está definida aún</w:t>
+      </w:r>
+      <w:r>
+        <w:t>.</w:t>
       </w:r>
     </w:p>
     <w:p>
@@ -1427,7 +1364,7 @@
         <w:rPr>
           <w:b/>
         </w:rPr>
-        <w:t>3</w:t>
+        <w:t>2</w:t>
       </w:r>
       <w:r>
         <w:rPr>
@@ -1459,13 +1396,7 @@
         <w:rPr>
           <w:b/>
         </w:rPr>
-        <w:t>[</w:t>
-      </w:r>
-      <w:r>
-        <w:rPr>
-          <w:b/>
-        </w:rPr>
-        <w:t xml:space="preserve">2 </w:t>
+        <w:t xml:space="preserve">[2 </w:t>
       </w:r>
       <w:proofErr w:type="spellStart"/>
       <w:r>
@@ -1536,7 +1467,7 @@
         <w:rPr>
           <w:b/>
         </w:rPr>
-        <w:t>3</w:t>
+        <w:t>1</w:t>
       </w:r>
       <w:r>
         <w:rPr>
@@ -1562,17 +1493,35 @@
         <w:t xml:space="preserve">. </w:t>
       </w:r>
       <w:r>
-        <w:t>Se interactuará con Cynthia y con el bebé de las formas descritas anteriormente, y se podrá escapar del nivel</w:t>
+        <w:t xml:space="preserve">Se </w:t>
+      </w:r>
+      <w:r>
+        <w:t>podrá caminar por el nivel y explorar todo</w:t>
       </w:r>
       <w:r>
         <w:t>.</w:t>
       </w:r>
       <w:r>
-        <w:t xml:space="preserve"> Posteriormente se </w:t>
-      </w:r>
-    </w:p>
-    <w:p>
-      <w:pPr>
+        <w:t xml:space="preserve"> </w:t>
+      </w:r>
+      <w:r>
+        <w:t xml:space="preserve">El nivel será calcado al del proyecto en </w:t>
+      </w:r>
+      <w:proofErr w:type="spellStart"/>
+      <w:r>
+        <w:t>Unreal</w:t>
+      </w:r>
+      <w:proofErr w:type="spellEnd"/>
+      <w:r>
+        <w:t>. Al coger el objetivo coleccionable podrás salir por el mismo lugar por el que has entrado.</w:t>
+      </w:r>
+    </w:p>
+    <w:p>
+      <w:pPr>
+        <w:numPr>
+          <w:ilvl w:val="0"/>
+          <w:numId w:val="5"/>
+        </w:numPr>
         <w:pBdr>
           <w:top w:val="nil"/>
           <w:left w:val="nil"/>
@@ -1582,27 +1531,38 @@
         </w:pBdr>
       </w:pPr>
       <w:r>
-        <w:t xml:space="preserve">El prototipo final será el que se implementará en el juego usando el motor de </w:t>
+        <w:rPr>
+          <w:b/>
+          <w:bCs/>
+        </w:rPr>
+        <w:t xml:space="preserve">Que Cynthia vague por el nivel buscándote [1.5 </w:t>
       </w:r>
       <w:proofErr w:type="spellStart"/>
       <w:r>
-        <w:t>Unreal</w:t>
+        <w:rPr>
+          <w:b/>
+          <w:bCs/>
+        </w:rPr>
+        <w:t>ptos</w:t>
       </w:r>
       <w:proofErr w:type="spellEnd"/>
       <w:r>
-        <w:t xml:space="preserve"> </w:t>
-      </w:r>
-      <w:proofErr w:type="spellStart"/>
-      <w:r>
-        <w:t>Engine</w:t>
-      </w:r>
-      <w:proofErr w:type="spellEnd"/>
-      <w:r>
-        <w:t>, pero durante el desarrollo de este proyecto seguramente habrá mecánicas que se descarten para mejorar la jugabilidad o para barajar otras posibilidades. Se intentará incluir todas estas posibilidades y mecánicas eliminadas en diferentes escenas, documentando también el por qué fueron eliminadas.</w:t>
-      </w:r>
-    </w:p>
-    <w:p>
-      <w:pPr>
+        <w:rPr>
+          <w:b/>
+          <w:bCs/>
+        </w:rPr>
+        <w:t>.].</w:t>
+      </w:r>
+      <w:r>
+        <w:t xml:space="preserve"> Cynthia tendrá percepción, tanto por sonido como por visión. Te perseguirá en ambos casos. Según el modo de caminado, se producirá más o menos sonido, lo que derivará en que Cynthia te escuche más fácilmente. </w:t>
+      </w:r>
+    </w:p>
+    <w:p>
+      <w:pPr>
+        <w:numPr>
+          <w:ilvl w:val="0"/>
+          <w:numId w:val="5"/>
+        </w:numPr>
         <w:pBdr>
           <w:top w:val="nil"/>
           <w:left w:val="nil"/>
@@ -1612,23 +1572,31 @@
         </w:pBdr>
       </w:pPr>
       <w:r>
-        <w:t>Este documento se actualizará para la entrega final.</w:t>
-      </w:r>
-    </w:p>
-    <w:p>
-      <w:pPr>
-        <w:pStyle w:val="Ttulo1"/>
-        <w:numPr>
-          <w:ilvl w:val="0"/>
-          <w:numId w:val="1"/>
-        </w:numPr>
-        <w:jc w:val="both"/>
-      </w:pPr>
-      <w:bookmarkStart w:id="2" w:name="_fs7070gyc0xm" w:colFirst="0" w:colLast="0"/>
-      <w:bookmarkEnd w:id="2"/>
-      <w:r>
+        <w:rPr>
+          <w:b/>
+          <w:bCs/>
+        </w:rPr>
         <w:lastRenderedPageBreak/>
-        <w:t>Restricciones y consejos</w:t>
+        <w:t xml:space="preserve">Interactuar con el bebé para que llore y distraer a Cynthia [1.5 </w:t>
+      </w:r>
+      <w:proofErr w:type="spellStart"/>
+      <w:r>
+        <w:rPr>
+          <w:b/>
+          <w:bCs/>
+        </w:rPr>
+        <w:t>ptos</w:t>
+      </w:r>
+      <w:proofErr w:type="spellEnd"/>
+      <w:r>
+        <w:rPr>
+          <w:b/>
+          <w:bCs/>
+        </w:rPr>
+        <w:t>.]</w:t>
+      </w:r>
+      <w:r>
+        <w:t>. También podrás calmar al bebé con la tecla F, lo que hará que Cynthia deje de escucharlo y comience a merodear de nuevo.</w:t>
       </w:r>
     </w:p>
     <w:p>
@@ -1641,13 +1609,55 @@
           <w:between w:val="nil"/>
         </w:pBdr>
       </w:pPr>
+      <w:r>
+        <w:t xml:space="preserve">El prototipo final será el que se implementará en el juego usando el motor de </w:t>
+      </w:r>
+      <w:proofErr w:type="spellStart"/>
+      <w:r>
+        <w:t>Unreal</w:t>
+      </w:r>
+      <w:proofErr w:type="spellEnd"/>
+      <w:r>
+        <w:t xml:space="preserve"> </w:t>
+      </w:r>
+      <w:proofErr w:type="spellStart"/>
+      <w:r>
+        <w:t>Engine</w:t>
+      </w:r>
+      <w:proofErr w:type="spellEnd"/>
+      <w:r>
+        <w:t>, pero durante el desarrollo de este proyecto seguramente habrá mecánicas que se descarten para mejorar la jugabilidad o para barajar otras posibilidades. Se intentará incluir todas estas posibilidades y mecánicas eliminadas en diferentes escenas, documentando también el por qué fueron eliminadas.</w:t>
+      </w:r>
+    </w:p>
+    <w:p>
+      <w:pPr>
+        <w:pStyle w:val="Ttulo1"/>
+        <w:numPr>
+          <w:ilvl w:val="0"/>
+          <w:numId w:val="1"/>
+        </w:numPr>
+        <w:jc w:val="both"/>
+      </w:pPr>
+      <w:bookmarkStart w:id="2" w:name="_fs7070gyc0xm" w:colFirst="0" w:colLast="0"/>
+      <w:bookmarkEnd w:id="2"/>
+      <w:r>
+        <w:t>Restricciones y consejos</w:t>
+      </w:r>
+    </w:p>
+    <w:p>
+      <w:pPr>
+        <w:pBdr>
+          <w:top w:val="nil"/>
+          <w:left w:val="nil"/>
+          <w:bottom w:val="nil"/>
+          <w:right w:val="nil"/>
+          <w:between w:val="nil"/>
+        </w:pBdr>
+      </w:pPr>
       <w:bookmarkStart w:id="3" w:name="_j3cz9dj1denu" w:colFirst="0" w:colLast="0"/>
       <w:bookmarkEnd w:id="3"/>
       <w:r>
-        <w:t>A la hora de desarrollar este proyecto es oblig</w:t>
-      </w:r>
-      <w:r>
-        <w:t>atorio:</w:t>
+        <w:t>A la hora de desarrollar este proyecto es obligatorio:</w:t>
       </w:r>
     </w:p>
     <w:p>
@@ -1731,10 +1741,7 @@
       <w:bookmarkStart w:id="5" w:name="_deu95lju7gay" w:colFirst="0" w:colLast="0"/>
       <w:bookmarkEnd w:id="5"/>
       <w:r>
-        <w:t>Documentar claramente los algoritmos, heurísticas o cualquier “truco” utiliz</w:t>
-      </w:r>
-      <w:r>
-        <w:t>ado.</w:t>
+        <w:t>Documentar claramente los algoritmos, heurísticas o cualquier “truco” utilizado.</w:t>
       </w:r>
     </w:p>
     <w:p>
@@ -1782,10 +1789,7 @@
         </w:pBdr>
       </w:pPr>
       <w:r>
-        <w:t>Pensando tanto en las pruebas como en la revisión del profesor, y también con ánimo de reutilizar el esfuerzo de desarrollo, conviene crear herramientas visuales cómodas para mostrar escenarios de ejemplo interesantes y con instrucciones de uso, etc. El ma</w:t>
-      </w:r>
-      <w:r>
-        <w:t xml:space="preserve">nejo debe ser ágil e intuitivo para poder repetir rápidamente todas las pruebas que sean necesarias con las variaciones que hagan falta. </w:t>
+        <w:t xml:space="preserve">Pensando tanto en las pruebas como en la revisión del profesor, y también con ánimo de reutilizar el esfuerzo de desarrollo, conviene crear herramientas visuales cómodas para mostrar escenarios de ejemplo interesantes y con instrucciones de uso, etc. El manejo debe ser ágil e intuitivo para poder repetir rápidamente todas las pruebas que sean necesarias con las variaciones que hagan falta. </w:t>
       </w:r>
     </w:p>
     <w:p>
@@ -1807,10 +1811,7 @@
       <w:bookmarkStart w:id="9" w:name="_imq7eof9cb5e" w:colFirst="0" w:colLast="0"/>
       <w:bookmarkEnd w:id="9"/>
       <w:r>
-        <w:t>Como punto de partida para la investigación, además de la bibliografía de la asignatura, pu</w:t>
-      </w:r>
-      <w:r>
-        <w:t xml:space="preserve">edes utilizar las siguientes referencias. En ningún caso debes replicar el código que encuentres por ahí; asegúrate de entenderlo y verifica que funciona </w:t>
+        <w:t xml:space="preserve">Como punto de partida para la investigación, además de la bibliografía de la asignatura, puedes utilizar las siguientes referencias. En ningún caso debes replicar el código que encuentres por ahí; asegúrate de entenderlo y verifica que funciona </w:t>
       </w:r>
       <w:r>
         <w:rPr>
@@ -1913,17 +1914,7 @@
             <w:u w:val="single"/>
             <w:lang w:val="en-US"/>
           </w:rPr>
-          <w:t>https://opsive.com/assets/behavior-designe</w:t>
-        </w:r>
-        <w:r>
-          <w:rPr>
-            <w:color w:val="1155CC"/>
-            <w:sz w:val="18"/>
-            <w:szCs w:val="18"/>
-            <w:u w:val="single"/>
-            <w:lang w:val="en-US"/>
-          </w:rPr>
-          <w:t>r/</w:t>
+          <w:t>https://opsive.com/assets/behavior-designer/</w:t>
         </w:r>
       </w:hyperlink>
     </w:p>
@@ -2060,13 +2051,7 @@
         <w:rPr>
           <w:lang w:val="en-US"/>
         </w:rPr>
-        <w:t>Unity Artificial Intelligence Programming, Fourth E</w:t>
-      </w:r>
-      <w:r>
-        <w:rPr>
-          <w:lang w:val="en-US"/>
-        </w:rPr>
-        <w:t>dition (</w:t>
+        <w:t>Unity Artificial Intelligence Programming, Fourth Edition (</w:t>
       </w:r>
       <w:proofErr w:type="spellStart"/>
       <w:r>
@@ -4020,9 +4005,7 @@
       <w:tblStyleRowBandSize w:val="1"/>
       <w:tblStyleColBandSize w:val="1"/>
       <w:tblCellMar>
-        <w:top w:w="0" w:type="dxa"/>
         <w:left w:w="115" w:type="dxa"/>
-        <w:bottom w:w="0" w:type="dxa"/>
         <w:right w:w="115" w:type="dxa"/>
       </w:tblCellMar>
     </w:tblPr>
@@ -4033,9 +4016,7 @@
       <w:tblStyleRowBandSize w:val="1"/>
       <w:tblStyleColBandSize w:val="1"/>
       <w:tblCellMar>
-        <w:top w:w="0" w:type="dxa"/>
         <w:left w:w="70" w:type="dxa"/>
-        <w:bottom w:w="0" w:type="dxa"/>
         <w:right w:w="70" w:type="dxa"/>
       </w:tblCellMar>
     </w:tblPr>
@@ -4046,9 +4027,7 @@
       <w:tblStyleRowBandSize w:val="1"/>
       <w:tblStyleColBandSize w:val="1"/>
       <w:tblCellMar>
-        <w:top w:w="0" w:type="dxa"/>
         <w:left w:w="70" w:type="dxa"/>
-        <w:bottom w:w="0" w:type="dxa"/>
         <w:right w:w="70" w:type="dxa"/>
       </w:tblCellMar>
     </w:tblPr>
@@ -4059,9 +4038,7 @@
       <w:tblStyleRowBandSize w:val="1"/>
       <w:tblStyleColBandSize w:val="1"/>
       <w:tblCellMar>
-        <w:top w:w="0" w:type="dxa"/>
         <w:left w:w="70" w:type="dxa"/>
-        <w:bottom w:w="0" w:type="dxa"/>
         <w:right w:w="70" w:type="dxa"/>
       </w:tblCellMar>
     </w:tblPr>

</xml_diff>